<commit_message>
update git base commend.docx file
</commit_message>
<xml_diff>
--- a/git base commend.docx
+++ b/git base commend.docx
@@ -10119,19 +10119,10 @@
     <w:p/>
     <w:p/>
     <w:p/>
-    <w:p>
-      <w:pPr>
-        <w:rPr>
-          <w:rFonts w:hint="eastAsia"/>
-        </w:rPr>
-      </w:pPr>
-    </w:p>
+    <w:p/>
     <w:p>
       <w:pPr>
         <w:pStyle w:val="2"/>
-        <w:rPr>
-          <w:rFonts w:hint="eastAsia"/>
-        </w:rPr>
       </w:pPr>
       <w:r>
         <w:lastRenderedPageBreak/>
@@ -10145,24 +10136,14 @@
       </w:r>
     </w:p>
     <w:p>
-      <w:pPr>
+      <w:r>
         <w:rPr>
           <w:rFonts w:hint="eastAsia"/>
         </w:rPr>
-      </w:pPr>
-      <w:r>
-        <w:rPr>
-          <w:rFonts w:hint="eastAsia"/>
-        </w:rPr>
         <w:t>如果文件夹或者文件名带有空格，则需要用双引号把文件夹或文件名双引起来。</w:t>
       </w:r>
     </w:p>
     <w:p>
-      <w:pPr>
-        <w:rPr>
-          <w:rFonts w:hint="eastAsia"/>
-        </w:rPr>
-      </w:pPr>
       <w:r>
         <w:rPr>
           <w:rFonts w:hint="eastAsia"/>
@@ -10218,6 +10199,527 @@
           <w:shd w:val="clear" w:color="auto" w:fill="F9F2F4"/>
         </w:rPr>
         <w:t>yourself.txt”</w:t>
+      </w:r>
+    </w:p>
+    <w:p>
+      <w:pPr>
+        <w:rPr>
+          <w:rFonts w:hint="eastAsia"/>
+        </w:rPr>
+      </w:pPr>
+    </w:p>
+    <w:p>
+      <w:pPr>
+        <w:rPr>
+          <w:rFonts w:hint="eastAsia"/>
+        </w:rPr>
+      </w:pPr>
+    </w:p>
+    <w:p>
+      <w:pPr>
+        <w:rPr>
+          <w:rFonts w:hint="eastAsia"/>
+        </w:rPr>
+      </w:pPr>
+    </w:p>
+    <w:p>
+      <w:pPr>
+        <w:rPr>
+          <w:rFonts w:hint="eastAsia"/>
+        </w:rPr>
+      </w:pPr>
+    </w:p>
+    <w:p>
+      <w:pPr>
+        <w:rPr>
+          <w:rFonts w:hint="eastAsia"/>
+        </w:rPr>
+      </w:pPr>
+    </w:p>
+    <w:p>
+      <w:pPr>
+        <w:rPr>
+          <w:rFonts w:hint="eastAsia"/>
+        </w:rPr>
+      </w:pPr>
+    </w:p>
+    <w:p>
+      <w:pPr>
+        <w:rPr>
+          <w:rFonts w:hint="eastAsia"/>
+        </w:rPr>
+      </w:pPr>
+    </w:p>
+    <w:p>
+      <w:pPr>
+        <w:rPr>
+          <w:rFonts w:hint="eastAsia"/>
+        </w:rPr>
+      </w:pPr>
+    </w:p>
+    <w:p>
+      <w:pPr>
+        <w:rPr>
+          <w:rFonts w:hint="eastAsia"/>
+        </w:rPr>
+      </w:pPr>
+    </w:p>
+    <w:p>
+      <w:pPr>
+        <w:rPr>
+          <w:rFonts w:hint="eastAsia"/>
+        </w:rPr>
+      </w:pPr>
+    </w:p>
+    <w:p>
+      <w:pPr>
+        <w:rPr>
+          <w:rFonts w:hint="eastAsia"/>
+        </w:rPr>
+      </w:pPr>
+    </w:p>
+    <w:p>
+      <w:pPr>
+        <w:rPr>
+          <w:rFonts w:hint="eastAsia"/>
+        </w:rPr>
+      </w:pPr>
+    </w:p>
+    <w:p>
+      <w:pPr>
+        <w:rPr>
+          <w:rFonts w:hint="eastAsia"/>
+        </w:rPr>
+      </w:pPr>
+    </w:p>
+    <w:p>
+      <w:pPr>
+        <w:rPr>
+          <w:rFonts w:hint="eastAsia"/>
+        </w:rPr>
+      </w:pPr>
+    </w:p>
+    <w:p>
+      <w:pPr>
+        <w:rPr>
+          <w:rFonts w:hint="eastAsia"/>
+        </w:rPr>
+      </w:pPr>
+    </w:p>
+    <w:p>
+      <w:pPr>
+        <w:rPr>
+          <w:rFonts w:hint="eastAsia"/>
+        </w:rPr>
+      </w:pPr>
+    </w:p>
+    <w:p>
+      <w:pPr>
+        <w:rPr>
+          <w:rFonts w:hint="eastAsia"/>
+        </w:rPr>
+      </w:pPr>
+    </w:p>
+    <w:p>
+      <w:pPr>
+        <w:rPr>
+          <w:rFonts w:hint="eastAsia"/>
+        </w:rPr>
+      </w:pPr>
+    </w:p>
+    <w:p>
+      <w:pPr>
+        <w:rPr>
+          <w:rFonts w:hint="eastAsia"/>
+        </w:rPr>
+      </w:pPr>
+    </w:p>
+    <w:p>
+      <w:pPr>
+        <w:rPr>
+          <w:rFonts w:hint="eastAsia"/>
+        </w:rPr>
+      </w:pPr>
+    </w:p>
+    <w:p>
+      <w:pPr>
+        <w:rPr>
+          <w:rFonts w:hint="eastAsia"/>
+        </w:rPr>
+      </w:pPr>
+    </w:p>
+    <w:p>
+      <w:pPr>
+        <w:rPr>
+          <w:rFonts w:hint="eastAsia"/>
+        </w:rPr>
+      </w:pPr>
+    </w:p>
+    <w:p>
+      <w:pPr>
+        <w:rPr>
+          <w:rFonts w:hint="eastAsia"/>
+        </w:rPr>
+      </w:pPr>
+    </w:p>
+    <w:p>
+      <w:pPr>
+        <w:rPr>
+          <w:rFonts w:hint="eastAsia"/>
+        </w:rPr>
+      </w:pPr>
+    </w:p>
+    <w:p>
+      <w:pPr>
+        <w:rPr>
+          <w:rFonts w:hint="eastAsia"/>
+        </w:rPr>
+      </w:pPr>
+    </w:p>
+    <w:p>
+      <w:pPr>
+        <w:rPr>
+          <w:rFonts w:hint="eastAsia"/>
+        </w:rPr>
+      </w:pPr>
+    </w:p>
+    <w:p>
+      <w:pPr>
+        <w:rPr>
+          <w:rFonts w:hint="eastAsia"/>
+        </w:rPr>
+      </w:pPr>
+    </w:p>
+    <w:p>
+      <w:pPr>
+        <w:rPr>
+          <w:rFonts w:hint="eastAsia"/>
+        </w:rPr>
+      </w:pPr>
+    </w:p>
+    <w:p>
+      <w:pPr>
+        <w:rPr>
+          <w:rFonts w:hint="eastAsia"/>
+        </w:rPr>
+      </w:pPr>
+    </w:p>
+    <w:p>
+      <w:pPr>
+        <w:rPr>
+          <w:rFonts w:hint="eastAsia"/>
+        </w:rPr>
+      </w:pPr>
+    </w:p>
+    <w:p>
+      <w:pPr>
+        <w:rPr>
+          <w:rFonts w:hint="eastAsia"/>
+        </w:rPr>
+      </w:pPr>
+    </w:p>
+    <w:p>
+      <w:pPr>
+        <w:rPr>
+          <w:rFonts w:hint="eastAsia"/>
+        </w:rPr>
+      </w:pPr>
+    </w:p>
+    <w:p>
+      <w:pPr>
+        <w:rPr>
+          <w:rFonts w:hint="eastAsia"/>
+        </w:rPr>
+      </w:pPr>
+    </w:p>
+    <w:p>
+      <w:pPr>
+        <w:rPr>
+          <w:rFonts w:hint="eastAsia"/>
+        </w:rPr>
+      </w:pPr>
+    </w:p>
+    <w:p>
+      <w:pPr>
+        <w:rPr>
+          <w:rFonts w:hint="eastAsia"/>
+        </w:rPr>
+      </w:pPr>
+    </w:p>
+    <w:p>
+      <w:pPr>
+        <w:rPr>
+          <w:rFonts w:hint="eastAsia"/>
+        </w:rPr>
+      </w:pPr>
+    </w:p>
+    <w:p>
+      <w:pPr>
+        <w:rPr>
+          <w:rFonts w:hint="eastAsia"/>
+        </w:rPr>
+      </w:pPr>
+    </w:p>
+    <w:p>
+      <w:pPr>
+        <w:rPr>
+          <w:rFonts w:hint="eastAsia"/>
+        </w:rPr>
+      </w:pPr>
+    </w:p>
+    <w:p>
+      <w:pPr>
+        <w:rPr>
+          <w:rFonts w:hint="eastAsia"/>
+        </w:rPr>
+      </w:pPr>
+    </w:p>
+    <w:p>
+      <w:pPr>
+        <w:rPr>
+          <w:rFonts w:hint="eastAsia"/>
+        </w:rPr>
+      </w:pPr>
+    </w:p>
+    <w:p>
+      <w:pPr>
+        <w:pStyle w:val="1"/>
+      </w:pPr>
+      <w:r>
+        <w:lastRenderedPageBreak/>
+        <w:t>1</w:t>
+      </w:r>
+      <w:r>
+        <w:rPr>
+          <w:rFonts w:hint="eastAsia"/>
+        </w:rPr>
+        <w:t>4</w:t>
+      </w:r>
+      <w:r>
+        <w:t>.</w:t>
+      </w:r>
+      <w:r>
+        <w:rPr>
+          <w:sz w:val="32"/>
+          <w:szCs w:val="32"/>
+        </w:rPr>
+        <w:t>移除对某文件的版本控制</w:t>
+      </w:r>
+    </w:p>
+    <w:p>
+      <w:r>
+        <w:rPr>
+          <w:rFonts w:hint="eastAsia"/>
+        </w:rPr>
+        <w:t>如果文件夹或者文件名带有空格，则需要用双引号把文件夹或文件名双引起来。</w:t>
+      </w:r>
+    </w:p>
+    <w:p>
+      <w:r>
+        <w:rPr>
+          <w:rFonts w:hint="eastAsia"/>
+        </w:rPr>
+        <w:t>如</w:t>
+      </w:r>
+    </w:p>
+    <w:p>
+      <w:pPr>
+        <w:pStyle w:val="a5"/>
+        <w:numPr>
+          <w:ilvl w:val="0"/>
+          <w:numId w:val="12"/>
+        </w:numPr>
+        <w:shd w:val="clear" w:color="auto" w:fill="FFFFFF"/>
+        <w:spacing w:before="0" w:beforeAutospacing="0" w:after="0" w:afterAutospacing="0"/>
+        <w:rPr>
+          <w:rStyle w:val="HTML"/>
+          <w:rFonts w:ascii="Helvetica" w:hAnsi="Helvetica" w:cs="Helvetica" w:hint="eastAsia"/>
+          <w:color w:val="333333"/>
+          <w:sz w:val="21"/>
+          <w:szCs w:val="21"/>
+        </w:rPr>
+      </w:pPr>
+      <w:r>
+        <w:rPr>
+          <w:rStyle w:val="HTML"/>
+          <w:rFonts w:ascii="Consolas" w:hAnsi="Consolas"/>
+          <w:color w:val="C7254E"/>
+          <w:sz w:val="20"/>
+          <w:szCs w:val="20"/>
+          <w:shd w:val="clear" w:color="auto" w:fill="F9F2F4"/>
+        </w:rPr>
+        <w:t xml:space="preserve">git </w:t>
+      </w:r>
+      <w:r>
+        <w:rPr>
+          <w:rStyle w:val="HTML"/>
+          <w:rFonts w:ascii="Consolas" w:hAnsi="Consolas" w:hint="eastAsia"/>
+          <w:color w:val="C7254E"/>
+          <w:sz w:val="20"/>
+          <w:szCs w:val="20"/>
+          <w:shd w:val="clear" w:color="auto" w:fill="F9F2F4"/>
+        </w:rPr>
+        <w:t xml:space="preserve">rm </w:t>
+      </w:r>
+      <w:r>
+        <w:rPr>
+          <w:rStyle w:val="HTML"/>
+          <w:rFonts w:ascii="Consolas" w:hAnsi="Consolas"/>
+          <w:color w:val="C7254E"/>
+          <w:sz w:val="20"/>
+          <w:szCs w:val="20"/>
+          <w:shd w:val="clear" w:color="auto" w:fill="F9F2F4"/>
+        </w:rPr>
+        <w:t>–</w:t>
+      </w:r>
+      <w:r>
+        <w:rPr>
+          <w:rStyle w:val="HTML"/>
+          <w:rFonts w:ascii="Consolas" w:hAnsi="Consolas" w:hint="eastAsia"/>
+          <w:color w:val="C7254E"/>
+          <w:sz w:val="20"/>
+          <w:szCs w:val="20"/>
+          <w:shd w:val="clear" w:color="auto" w:fill="F9F2F4"/>
+        </w:rPr>
+        <w:t xml:space="preserve">r </w:t>
+      </w:r>
+      <w:r>
+        <w:rPr>
+          <w:rStyle w:val="HTML"/>
+          <w:rFonts w:ascii="Consolas" w:hAnsi="Consolas"/>
+          <w:color w:val="C7254E"/>
+          <w:sz w:val="20"/>
+          <w:szCs w:val="20"/>
+          <w:shd w:val="clear" w:color="auto" w:fill="F9F2F4"/>
+        </w:rPr>
+        <w:t>–</w:t>
+      </w:r>
+      <w:r>
+        <w:rPr>
+          <w:rStyle w:val="HTML"/>
+          <w:rFonts w:ascii="Consolas" w:hAnsi="Consolas" w:hint="eastAsia"/>
+          <w:color w:val="C7254E"/>
+          <w:sz w:val="20"/>
+          <w:szCs w:val="20"/>
+          <w:shd w:val="clear" w:color="auto" w:fill="F9F2F4"/>
+        </w:rPr>
+        <w:t xml:space="preserve">cached </w:t>
+      </w:r>
+      <w:r>
+        <w:rPr>
+          <w:rStyle w:val="HTML"/>
+          <w:rFonts w:ascii="Consolas" w:hAnsi="Consolas" w:hint="eastAsia"/>
+          <w:color w:val="C7254E"/>
+          <w:sz w:val="20"/>
+          <w:szCs w:val="20"/>
+          <w:shd w:val="clear" w:color="auto" w:fill="F9F2F4"/>
+        </w:rPr>
+        <w:t>文件名</w:t>
+      </w:r>
+    </w:p>
+    <w:p>
+      <w:pPr>
+        <w:pStyle w:val="a5"/>
+        <w:numPr>
+          <w:ilvl w:val="0"/>
+          <w:numId w:val="12"/>
+        </w:numPr>
+        <w:shd w:val="clear" w:color="auto" w:fill="FFFFFF"/>
+        <w:spacing w:before="0" w:beforeAutospacing="0" w:after="0" w:afterAutospacing="0"/>
+        <w:rPr>
+          <w:rFonts w:ascii="Helvetica" w:hAnsi="Helvetica" w:cs="Helvetica"/>
+          <w:color w:val="333333"/>
+          <w:sz w:val="21"/>
+          <w:szCs w:val="21"/>
+        </w:rPr>
+      </w:pPr>
+      <w:r>
+        <w:rPr>
+          <w:rStyle w:val="HTML"/>
+          <w:rFonts w:ascii="Consolas" w:hAnsi="Consolas" w:hint="eastAsia"/>
+          <w:color w:val="C7254E"/>
+          <w:sz w:val="20"/>
+          <w:szCs w:val="20"/>
+          <w:shd w:val="clear" w:color="auto" w:fill="F9F2F4"/>
+        </w:rPr>
+        <w:t xml:space="preserve">git commit </w:t>
+      </w:r>
+      <w:r>
+        <w:rPr>
+          <w:rStyle w:val="HTML"/>
+          <w:rFonts w:ascii="Consolas" w:hAnsi="Consolas"/>
+          <w:color w:val="C7254E"/>
+          <w:sz w:val="20"/>
+          <w:szCs w:val="20"/>
+          <w:shd w:val="clear" w:color="auto" w:fill="F9F2F4"/>
+        </w:rPr>
+        <w:t>–</w:t>
+      </w:r>
+      <w:r>
+        <w:rPr>
+          <w:rStyle w:val="HTML"/>
+          <w:rFonts w:ascii="Consolas" w:hAnsi="Consolas" w:hint="eastAsia"/>
+          <w:color w:val="C7254E"/>
+          <w:sz w:val="20"/>
+          <w:szCs w:val="20"/>
+          <w:shd w:val="clear" w:color="auto" w:fill="F9F2F4"/>
+        </w:rPr>
+        <w:t>m</w:t>
+      </w:r>
+      <w:r>
+        <w:rPr>
+          <w:rStyle w:val="HTML"/>
+          <w:rFonts w:ascii="Consolas" w:hAnsi="Consolas"/>
+          <w:color w:val="C7254E"/>
+          <w:sz w:val="20"/>
+          <w:szCs w:val="20"/>
+          <w:shd w:val="clear" w:color="auto" w:fill="F9F2F4"/>
+        </w:rPr>
+        <w:t>”</w:t>
+      </w:r>
+      <w:r>
+        <w:rPr>
+          <w:rStyle w:val="HTML"/>
+          <w:rFonts w:ascii="Consolas" w:hAnsi="Consolas" w:hint="eastAsia"/>
+          <w:color w:val="C7254E"/>
+          <w:sz w:val="20"/>
+          <w:szCs w:val="20"/>
+          <w:shd w:val="clear" w:color="auto" w:fill="F9F2F4"/>
+        </w:rPr>
+        <w:t xml:space="preserve">canel </w:t>
+      </w:r>
+      <w:r>
+        <w:rPr>
+          <w:rStyle w:val="HTML"/>
+          <w:rFonts w:ascii="Consolas" w:hAnsi="Consolas" w:hint="eastAsia"/>
+          <w:color w:val="C7254E"/>
+          <w:sz w:val="20"/>
+          <w:szCs w:val="20"/>
+          <w:shd w:val="clear" w:color="auto" w:fill="F9F2F4"/>
+        </w:rPr>
+        <w:t>文件名</w:t>
+      </w:r>
+      <w:r>
+        <w:rPr>
+          <w:rStyle w:val="HTML"/>
+          <w:rFonts w:ascii="Consolas" w:hAnsi="Consolas" w:hint="eastAsia"/>
+          <w:color w:val="C7254E"/>
+          <w:sz w:val="20"/>
+          <w:szCs w:val="20"/>
+          <w:shd w:val="clear" w:color="auto" w:fill="F9F2F4"/>
+        </w:rPr>
+        <w:t xml:space="preserve"> version control</w:t>
+      </w:r>
+      <w:r>
+        <w:rPr>
+          <w:rStyle w:val="HTML"/>
+          <w:rFonts w:ascii="Consolas" w:hAnsi="Consolas"/>
+          <w:color w:val="C7254E"/>
+          <w:sz w:val="20"/>
+          <w:szCs w:val="20"/>
+          <w:shd w:val="clear" w:color="auto" w:fill="F9F2F4"/>
+        </w:rPr>
+        <w:t>”</w:t>
       </w:r>
     </w:p>
     <w:p/>
@@ -10233,7 +10735,7 @@
 
 <file path=word/endnotes.xml><?xml version="1.0" encoding="utf-8"?>
 <w:endnotes xmlns:ve="http://schemas.openxmlformats.org/markup-compatibility/2006" xmlns:o="urn:schemas-microsoft-com:office:office" xmlns:r="http://schemas.openxmlformats.org/officeDocument/2006/relationships" xmlns:m="http://schemas.openxmlformats.org/officeDocument/2006/math" xmlns:v="urn:schemas-microsoft-com:vml" xmlns:wp="http://schemas.openxmlformats.org/drawingml/2006/wordprocessingDrawing" xmlns:w10="urn:schemas-microsoft-com:office:word" xmlns:w="http://schemas.openxmlformats.org/wordprocessingml/2006/main" xmlns:wne="http://schemas.microsoft.com/office/word/2006/wordml">
-  <w:endnote w:type="separator" w:id="0">
+  <w:endnote w:type="separator" w:id="-1">
     <w:p>
       <w:pPr>
         <w:spacing w:line="240" w:lineRule="auto"/>
@@ -10243,7 +10745,7 @@
       </w:r>
     </w:p>
   </w:endnote>
-  <w:endnote w:type="continuationSeparator" w:id="1">
+  <w:endnote w:type="continuationSeparator" w:id="0">
     <w:p>
       <w:pPr>
         <w:spacing w:line="240" w:lineRule="auto"/>
@@ -10258,7 +10760,7 @@
 
 <file path=word/footnotes.xml><?xml version="1.0" encoding="utf-8"?>
 <w:footnotes xmlns:ve="http://schemas.openxmlformats.org/markup-compatibility/2006" xmlns:o="urn:schemas-microsoft-com:office:office" xmlns:r="http://schemas.openxmlformats.org/officeDocument/2006/relationships" xmlns:m="http://schemas.openxmlformats.org/officeDocument/2006/math" xmlns:v="urn:schemas-microsoft-com:vml" xmlns:wp="http://schemas.openxmlformats.org/drawingml/2006/wordprocessingDrawing" xmlns:w10="urn:schemas-microsoft-com:office:word" xmlns:w="http://schemas.openxmlformats.org/wordprocessingml/2006/main" xmlns:wne="http://schemas.microsoft.com/office/word/2006/wordml">
-  <w:footnote w:type="separator" w:id="0">
+  <w:footnote w:type="separator" w:id="-1">
     <w:p>
       <w:pPr>
         <w:spacing w:line="240" w:lineRule="auto"/>
@@ -10268,7 +10770,7 @@
       </w:r>
     </w:p>
   </w:footnote>
-  <w:footnote w:type="continuationSeparator" w:id="1">
+  <w:footnote w:type="continuationSeparator" w:id="0">
     <w:p>
       <w:pPr>
         <w:spacing w:line="240" w:lineRule="auto"/>

</xml_diff>